<commit_message>
Krijimi i datalogut si dhe ndryshimi i formatit ne Pdf
</commit_message>
<xml_diff>
--- a/src/database/faza1/faza1NePdfWord/Faza-1-Datalog.docx
+++ b/src/database/faza1/faza1NePdfWord/Faza-1-Datalog.docx
@@ -562,6 +562,622 @@
           <w:lang w:val="en"/>
         </w:rPr>
         <w:t>) and H&gt;=2 and v="2020"</w:t>
+      </w:r>
+    </w:p>
+    <w:p>
+      <w:pPr>
+        <w:pStyle w:val="ListParagraph"/>
+        <w:widowControl w:val="0"/>
+        <w:numPr>
+          <w:ilvl w:val="0"/>
+          <w:numId w:val="2"/>
+        </w:numPr>
+        <w:autoSpaceDE w:val="0"/>
+        <w:autoSpaceDN w:val="0"/>
+        <w:adjustRightInd w:val="0"/>
+        <w:spacing w:line="259" w:lineRule="atLeast"/>
+        <w:rPr>
+          <w:rFonts w:ascii="Calibri" w:hAnsi="Calibri" w:cs="Calibri"/>
+          <w:lang w:val="en"/>
+        </w:rPr>
+      </w:pPr>
+      <w:proofErr w:type="spellStart"/>
+      <w:r>
+        <w:rPr>
+          <w:rFonts w:ascii="Calibri" w:hAnsi="Calibri" w:cs="Calibri"/>
+          <w:lang w:val="en"/>
+        </w:rPr>
+        <w:t>Listoni</w:t>
+      </w:r>
+      <w:proofErr w:type="spellEnd"/>
+      <w:r>
+        <w:rPr>
+          <w:rFonts w:ascii="Calibri" w:hAnsi="Calibri" w:cs="Calibri"/>
+          <w:lang w:val="en"/>
+        </w:rPr>
+        <w:t xml:space="preserve"> </w:t>
+      </w:r>
+      <w:proofErr w:type="spellStart"/>
+      <w:r>
+        <w:rPr>
+          <w:rFonts w:ascii="Calibri" w:hAnsi="Calibri" w:cs="Calibri"/>
+          <w:lang w:val="en"/>
+        </w:rPr>
+        <w:t>lexuesit</w:t>
+      </w:r>
+      <w:proofErr w:type="spellEnd"/>
+      <w:r>
+        <w:rPr>
+          <w:rFonts w:ascii="Calibri" w:hAnsi="Calibri" w:cs="Calibri"/>
+          <w:lang w:val="en"/>
+        </w:rPr>
+        <w:t xml:space="preserve"> </w:t>
+      </w:r>
+      <w:proofErr w:type="spellStart"/>
+      <w:r>
+        <w:rPr>
+          <w:rFonts w:ascii="Calibri" w:hAnsi="Calibri" w:cs="Calibri"/>
+          <w:lang w:val="en"/>
+        </w:rPr>
+        <w:t>te</w:t>
+      </w:r>
+      <w:proofErr w:type="spellEnd"/>
+      <w:r>
+        <w:rPr>
+          <w:rFonts w:ascii="Calibri" w:hAnsi="Calibri" w:cs="Calibri"/>
+          <w:lang w:val="en"/>
+        </w:rPr>
+        <w:t xml:space="preserve"> </w:t>
+      </w:r>
+      <w:proofErr w:type="spellStart"/>
+      <w:r>
+        <w:rPr>
+          <w:rFonts w:ascii="Calibri" w:hAnsi="Calibri" w:cs="Calibri"/>
+          <w:lang w:val="en"/>
+        </w:rPr>
+        <w:t>cilet</w:t>
+      </w:r>
+      <w:proofErr w:type="spellEnd"/>
+      <w:r>
+        <w:rPr>
+          <w:rFonts w:ascii="Calibri" w:hAnsi="Calibri" w:cs="Calibri"/>
+          <w:lang w:val="en"/>
+        </w:rPr>
+        <w:t xml:space="preserve"> e </w:t>
+      </w:r>
+      <w:proofErr w:type="spellStart"/>
+      <w:r>
+        <w:rPr>
+          <w:rFonts w:ascii="Calibri" w:hAnsi="Calibri" w:cs="Calibri"/>
+          <w:lang w:val="en"/>
+        </w:rPr>
+        <w:t>kane</w:t>
+      </w:r>
+      <w:proofErr w:type="spellEnd"/>
+      <w:r>
+        <w:rPr>
+          <w:rFonts w:ascii="Calibri" w:hAnsi="Calibri" w:cs="Calibri"/>
+          <w:lang w:val="en"/>
+        </w:rPr>
+        <w:t xml:space="preserve"> </w:t>
+      </w:r>
+      <w:proofErr w:type="spellStart"/>
+      <w:r>
+        <w:rPr>
+          <w:rFonts w:ascii="Calibri" w:hAnsi="Calibri" w:cs="Calibri"/>
+          <w:lang w:val="en"/>
+        </w:rPr>
+        <w:t>vonuar</w:t>
+      </w:r>
+      <w:proofErr w:type="spellEnd"/>
+      <w:r>
+        <w:rPr>
+          <w:rFonts w:ascii="Calibri" w:hAnsi="Calibri" w:cs="Calibri"/>
+          <w:lang w:val="en"/>
+        </w:rPr>
+        <w:t xml:space="preserve"> </w:t>
+      </w:r>
+      <w:proofErr w:type="spellStart"/>
+      <w:r>
+        <w:rPr>
+          <w:rFonts w:ascii="Calibri" w:hAnsi="Calibri" w:cs="Calibri"/>
+          <w:lang w:val="en"/>
+        </w:rPr>
+        <w:t>kthimin</w:t>
+      </w:r>
+      <w:proofErr w:type="spellEnd"/>
+      <w:r>
+        <w:rPr>
+          <w:rFonts w:ascii="Calibri" w:hAnsi="Calibri" w:cs="Calibri"/>
+          <w:lang w:val="en"/>
+        </w:rPr>
+        <w:t xml:space="preserve"> e </w:t>
+      </w:r>
+      <w:proofErr w:type="spellStart"/>
+      <w:r>
+        <w:rPr>
+          <w:rFonts w:ascii="Calibri" w:hAnsi="Calibri" w:cs="Calibri"/>
+          <w:lang w:val="en"/>
+        </w:rPr>
+        <w:t>librit</w:t>
+      </w:r>
+      <w:proofErr w:type="spellEnd"/>
+      <w:r>
+        <w:rPr>
+          <w:rFonts w:ascii="Calibri" w:hAnsi="Calibri" w:cs="Calibri"/>
+          <w:lang w:val="en"/>
+        </w:rPr>
+        <w:t xml:space="preserve"> ne </w:t>
+      </w:r>
+      <w:proofErr w:type="spellStart"/>
+      <w:r>
+        <w:rPr>
+          <w:rFonts w:ascii="Calibri" w:hAnsi="Calibri" w:cs="Calibri"/>
+          <w:lang w:val="en"/>
+        </w:rPr>
+        <w:t>afatin</w:t>
+      </w:r>
+      <w:proofErr w:type="spellEnd"/>
+      <w:r>
+        <w:rPr>
+          <w:rFonts w:ascii="Calibri" w:hAnsi="Calibri" w:cs="Calibri"/>
+          <w:lang w:val="en"/>
+        </w:rPr>
+        <w:t xml:space="preserve"> 15 </w:t>
+      </w:r>
+      <w:proofErr w:type="spellStart"/>
+      <w:r>
+        <w:rPr>
+          <w:rFonts w:ascii="Calibri" w:hAnsi="Calibri" w:cs="Calibri"/>
+          <w:lang w:val="en"/>
+        </w:rPr>
+        <w:t>ditesh</w:t>
+      </w:r>
+      <w:proofErr w:type="spellEnd"/>
+      <w:r>
+        <w:rPr>
+          <w:rFonts w:ascii="Calibri" w:hAnsi="Calibri" w:cs="Calibri"/>
+          <w:lang w:val="en"/>
+        </w:rPr>
+        <w:t xml:space="preserve"> per </w:t>
+      </w:r>
+      <w:proofErr w:type="spellStart"/>
+      <w:r>
+        <w:rPr>
+          <w:rFonts w:ascii="Calibri" w:hAnsi="Calibri" w:cs="Calibri"/>
+          <w:lang w:val="en"/>
+        </w:rPr>
+        <w:t>vitin</w:t>
+      </w:r>
+      <w:proofErr w:type="spellEnd"/>
+      <w:r>
+        <w:rPr>
+          <w:rFonts w:ascii="Calibri" w:hAnsi="Calibri" w:cs="Calibri"/>
+          <w:lang w:val="en"/>
+        </w:rPr>
+        <w:t xml:space="preserve"> 2020 </w:t>
+      </w:r>
+      <w:proofErr w:type="spellStart"/>
+      <w:r>
+        <w:rPr>
+          <w:rFonts w:ascii="Calibri" w:hAnsi="Calibri" w:cs="Calibri"/>
+          <w:lang w:val="en"/>
+        </w:rPr>
+        <w:t>ose</w:t>
+      </w:r>
+      <w:proofErr w:type="spellEnd"/>
+      <w:r>
+        <w:rPr>
+          <w:rFonts w:ascii="Calibri" w:hAnsi="Calibri" w:cs="Calibri"/>
+          <w:lang w:val="en"/>
+        </w:rPr>
+        <w:t xml:space="preserve"> 2021.</w:t>
+      </w:r>
+    </w:p>
+    <w:p>
+      <w:pPr>
+        <w:widowControl w:val="0"/>
+        <w:autoSpaceDE w:val="0"/>
+        <w:autoSpaceDN w:val="0"/>
+        <w:adjustRightInd w:val="0"/>
+        <w:spacing w:line="259" w:lineRule="atLeast"/>
+        <w:ind w:left="360"/>
+        <w:rPr>
+          <w:rFonts w:ascii="Calibri" w:hAnsi="Calibri" w:cs="Calibri"/>
+          <w:lang w:val="en"/>
+        </w:rPr>
+      </w:pPr>
+      <w:r>
+        <w:rPr>
+          <w:rFonts w:ascii="Calibri" w:hAnsi="Calibri" w:cs="Calibri"/>
+          <w:lang w:val="en"/>
+        </w:rPr>
+        <w:t>L</w:t>
+      </w:r>
+      <w:proofErr w:type="gramStart"/>
+      <w:r>
+        <w:rPr>
+          <w:rFonts w:ascii="Calibri" w:hAnsi="Calibri" w:cs="Calibri"/>
+          <w:lang w:val="en"/>
+        </w:rPr>
+        <w:t>()&lt;</w:t>
+      </w:r>
+      <w:proofErr w:type="gramEnd"/>
+      <w:r>
+        <w:rPr>
+          <w:rFonts w:ascii="Calibri" w:hAnsi="Calibri" w:cs="Calibri"/>
+          <w:lang w:val="en"/>
+        </w:rPr>
+        <w:t>-H(</w:t>
+      </w:r>
+      <w:proofErr w:type="spellStart"/>
+      <w:r>
+        <w:rPr>
+          <w:rFonts w:ascii="Calibri" w:hAnsi="Calibri" w:cs="Calibri"/>
+          <w:lang w:val="en"/>
+        </w:rPr>
+        <w:t>k,v</w:t>
+      </w:r>
+      <w:proofErr w:type="spellEnd"/>
+      <w:r>
+        <w:rPr>
+          <w:rFonts w:ascii="Calibri" w:hAnsi="Calibri" w:cs="Calibri"/>
+          <w:lang w:val="en"/>
+        </w:rPr>
+        <w:t>) and k&gt;=15 and v=”2020” or v=“2021”</w:t>
+      </w:r>
+    </w:p>
+    <w:p>
+      <w:pPr>
+        <w:pStyle w:val="ListParagraph"/>
+        <w:widowControl w:val="0"/>
+        <w:numPr>
+          <w:ilvl w:val="0"/>
+          <w:numId w:val="2"/>
+        </w:numPr>
+        <w:autoSpaceDE w:val="0"/>
+        <w:autoSpaceDN w:val="0"/>
+        <w:adjustRightInd w:val="0"/>
+        <w:spacing w:line="259" w:lineRule="atLeast"/>
+        <w:rPr>
+          <w:rFonts w:ascii="Calibri" w:hAnsi="Calibri" w:cs="Calibri"/>
+          <w:lang w:val="en"/>
+        </w:rPr>
+      </w:pPr>
+      <w:proofErr w:type="spellStart"/>
+      <w:r>
+        <w:rPr>
+          <w:rFonts w:ascii="Calibri" w:hAnsi="Calibri" w:cs="Calibri"/>
+          <w:lang w:val="en"/>
+        </w:rPr>
+        <w:t>Listoni</w:t>
+      </w:r>
+      <w:proofErr w:type="spellEnd"/>
+      <w:r>
+        <w:rPr>
+          <w:rFonts w:ascii="Calibri" w:hAnsi="Calibri" w:cs="Calibri"/>
+          <w:lang w:val="en"/>
+        </w:rPr>
+        <w:t xml:space="preserve"> ID-</w:t>
+      </w:r>
+      <w:proofErr w:type="spellStart"/>
+      <w:r>
+        <w:rPr>
+          <w:rFonts w:ascii="Calibri" w:hAnsi="Calibri" w:cs="Calibri"/>
+          <w:lang w:val="en"/>
+        </w:rPr>
+        <w:t>të</w:t>
+      </w:r>
+      <w:proofErr w:type="spellEnd"/>
+      <w:r>
+        <w:rPr>
+          <w:rFonts w:ascii="Calibri" w:hAnsi="Calibri" w:cs="Calibri"/>
+          <w:lang w:val="en"/>
+        </w:rPr>
+        <w:t xml:space="preserve"> </w:t>
+      </w:r>
+      <w:proofErr w:type="spellStart"/>
+      <w:r>
+        <w:rPr>
+          <w:rFonts w:ascii="Calibri" w:hAnsi="Calibri" w:cs="Calibri"/>
+          <w:lang w:val="en"/>
+        </w:rPr>
+        <w:t>dhe</w:t>
+      </w:r>
+      <w:proofErr w:type="spellEnd"/>
+      <w:r>
+        <w:rPr>
+          <w:rFonts w:ascii="Calibri" w:hAnsi="Calibri" w:cs="Calibri"/>
+          <w:lang w:val="en"/>
+        </w:rPr>
+        <w:t xml:space="preserve"> </w:t>
+      </w:r>
+      <w:proofErr w:type="spellStart"/>
+      <w:r>
+        <w:rPr>
+          <w:rFonts w:ascii="Calibri" w:hAnsi="Calibri" w:cs="Calibri"/>
+          <w:lang w:val="en"/>
+        </w:rPr>
+        <w:t>titullin</w:t>
+      </w:r>
+      <w:proofErr w:type="spellEnd"/>
+      <w:r>
+        <w:rPr>
+          <w:rFonts w:ascii="Calibri" w:hAnsi="Calibri" w:cs="Calibri"/>
+          <w:lang w:val="en"/>
+        </w:rPr>
+        <w:t xml:space="preserve"> e </w:t>
+      </w:r>
+      <w:proofErr w:type="spellStart"/>
+      <w:r>
+        <w:rPr>
+          <w:rFonts w:ascii="Calibri" w:hAnsi="Calibri" w:cs="Calibri"/>
+          <w:lang w:val="en"/>
+        </w:rPr>
+        <w:t>librave</w:t>
+      </w:r>
+      <w:proofErr w:type="spellEnd"/>
+      <w:r>
+        <w:rPr>
+          <w:rFonts w:ascii="Calibri" w:hAnsi="Calibri" w:cs="Calibri"/>
+          <w:lang w:val="en"/>
+        </w:rPr>
+        <w:t xml:space="preserve"> </w:t>
+      </w:r>
+      <w:proofErr w:type="spellStart"/>
+      <w:r>
+        <w:rPr>
+          <w:rFonts w:ascii="Calibri" w:hAnsi="Calibri" w:cs="Calibri"/>
+          <w:lang w:val="en"/>
+        </w:rPr>
+        <w:t>qe</w:t>
+      </w:r>
+      <w:proofErr w:type="spellEnd"/>
+      <w:r>
+        <w:rPr>
+          <w:rFonts w:ascii="Calibri" w:hAnsi="Calibri" w:cs="Calibri"/>
+          <w:lang w:val="en"/>
+        </w:rPr>
+        <w:t xml:space="preserve"> ne </w:t>
+      </w:r>
+      <w:proofErr w:type="spellStart"/>
+      <w:r>
+        <w:rPr>
+          <w:rFonts w:ascii="Calibri" w:hAnsi="Calibri" w:cs="Calibri"/>
+          <w:lang w:val="en"/>
+        </w:rPr>
+        <w:t>vitin</w:t>
+      </w:r>
+      <w:proofErr w:type="spellEnd"/>
+      <w:r>
+        <w:rPr>
+          <w:rFonts w:ascii="Calibri" w:hAnsi="Calibri" w:cs="Calibri"/>
+          <w:lang w:val="en"/>
+        </w:rPr>
+        <w:t xml:space="preserve"> 2019 </w:t>
+      </w:r>
+      <w:proofErr w:type="spellStart"/>
+      <w:r>
+        <w:rPr>
+          <w:rFonts w:ascii="Calibri" w:hAnsi="Calibri" w:cs="Calibri"/>
+          <w:lang w:val="en"/>
+        </w:rPr>
+        <w:t>ose</w:t>
+      </w:r>
+      <w:proofErr w:type="spellEnd"/>
+      <w:r>
+        <w:rPr>
+          <w:rFonts w:ascii="Calibri" w:hAnsi="Calibri" w:cs="Calibri"/>
+          <w:lang w:val="en"/>
+        </w:rPr>
+        <w:t xml:space="preserve"> 2020 jan</w:t>
+      </w:r>
+      <w:r>
+        <w:rPr>
+          <w:rFonts w:ascii="Calibri" w:hAnsi="Calibri" w:cs="Calibri"/>
+          <w:lang w:val="en"/>
+        </w:rPr>
+        <w:t xml:space="preserve">e </w:t>
+      </w:r>
+      <w:proofErr w:type="spellStart"/>
+      <w:r>
+        <w:rPr>
+          <w:rFonts w:ascii="Calibri" w:hAnsi="Calibri" w:cs="Calibri"/>
+          <w:lang w:val="en"/>
+        </w:rPr>
+        <w:t>huazur</w:t>
+      </w:r>
+      <w:proofErr w:type="spellEnd"/>
+      <w:r>
+        <w:rPr>
+          <w:rFonts w:ascii="Calibri" w:hAnsi="Calibri" w:cs="Calibri"/>
+          <w:lang w:val="en"/>
+        </w:rPr>
+        <w:t xml:space="preserve"> se </w:t>
+      </w:r>
+      <w:proofErr w:type="spellStart"/>
+      <w:r>
+        <w:rPr>
+          <w:rFonts w:ascii="Calibri" w:hAnsi="Calibri" w:cs="Calibri"/>
+          <w:lang w:val="en"/>
+        </w:rPr>
+        <w:t>paku</w:t>
+      </w:r>
+      <w:proofErr w:type="spellEnd"/>
+      <w:r>
+        <w:rPr>
+          <w:rFonts w:ascii="Calibri" w:hAnsi="Calibri" w:cs="Calibri"/>
+          <w:lang w:val="en"/>
+        </w:rPr>
+        <w:t xml:space="preserve"> </w:t>
+      </w:r>
+      <w:proofErr w:type="spellStart"/>
+      <w:r>
+        <w:rPr>
+          <w:rFonts w:ascii="Calibri" w:hAnsi="Calibri" w:cs="Calibri"/>
+          <w:lang w:val="en"/>
+        </w:rPr>
+        <w:t>nje</w:t>
+      </w:r>
+      <w:proofErr w:type="spellEnd"/>
+      <w:r>
+        <w:rPr>
+          <w:rFonts w:ascii="Calibri" w:hAnsi="Calibri" w:cs="Calibri"/>
+          <w:lang w:val="en"/>
+        </w:rPr>
+        <w:t xml:space="preserve"> here </w:t>
+      </w:r>
+      <w:proofErr w:type="spellStart"/>
+      <w:r>
+        <w:rPr>
+          <w:rFonts w:ascii="Calibri" w:hAnsi="Calibri" w:cs="Calibri"/>
+          <w:lang w:val="en"/>
+        </w:rPr>
+        <w:t>kurse</w:t>
+      </w:r>
+      <w:proofErr w:type="spellEnd"/>
+      <w:r>
+        <w:rPr>
+          <w:rFonts w:ascii="Calibri" w:hAnsi="Calibri" w:cs="Calibri"/>
+          <w:lang w:val="en"/>
+        </w:rPr>
+        <w:t xml:space="preserve"> ne </w:t>
+      </w:r>
+      <w:proofErr w:type="spellStart"/>
+      <w:r>
+        <w:rPr>
+          <w:rFonts w:ascii="Calibri" w:hAnsi="Calibri" w:cs="Calibri"/>
+          <w:lang w:val="en"/>
+        </w:rPr>
+        <w:t>vitin</w:t>
+      </w:r>
+      <w:proofErr w:type="spellEnd"/>
+      <w:r>
+        <w:rPr>
+          <w:rFonts w:ascii="Calibri" w:hAnsi="Calibri" w:cs="Calibri"/>
+          <w:lang w:val="en"/>
+        </w:rPr>
+        <w:t xml:space="preserve"> 2021 </w:t>
+      </w:r>
+      <w:proofErr w:type="spellStart"/>
+      <w:proofErr w:type="gramStart"/>
+      <w:r>
+        <w:rPr>
+          <w:rFonts w:ascii="Calibri" w:hAnsi="Calibri" w:cs="Calibri"/>
+          <w:lang w:val="en"/>
+        </w:rPr>
+        <w:t>asnjehere</w:t>
+      </w:r>
+      <w:proofErr w:type="spellEnd"/>
+      <w:r>
+        <w:rPr>
+          <w:rFonts w:ascii="Calibri" w:hAnsi="Calibri" w:cs="Calibri"/>
+          <w:lang w:val="en"/>
+        </w:rPr>
+        <w:t xml:space="preserve"> .</w:t>
+      </w:r>
+      <w:proofErr w:type="gramEnd"/>
+    </w:p>
+    <w:p>
+      <w:pPr>
+        <w:widowControl w:val="0"/>
+        <w:autoSpaceDE w:val="0"/>
+        <w:autoSpaceDN w:val="0"/>
+        <w:adjustRightInd w:val="0"/>
+        <w:spacing w:line="259" w:lineRule="atLeast"/>
+        <w:ind w:left="360"/>
+        <w:rPr>
+          <w:rFonts w:ascii="Calibri" w:hAnsi="Calibri" w:cs="Calibri"/>
+          <w:lang w:val="en"/>
+        </w:rPr>
+      </w:pPr>
+      <w:r>
+        <w:rPr>
+          <w:rFonts w:ascii="Calibri" w:hAnsi="Calibri" w:cs="Calibri"/>
+          <w:lang w:val="en"/>
+        </w:rPr>
+        <w:t>L(</w:t>
+      </w:r>
+      <w:proofErr w:type="spellStart"/>
+      <w:r>
+        <w:rPr>
+          <w:rFonts w:ascii="Calibri" w:hAnsi="Calibri" w:cs="Calibri"/>
+          <w:lang w:val="en"/>
+        </w:rPr>
+        <w:t>I,t</w:t>
+      </w:r>
+      <w:proofErr w:type="spellEnd"/>
+      <w:r>
+        <w:rPr>
+          <w:rFonts w:ascii="Calibri" w:hAnsi="Calibri" w:cs="Calibri"/>
+          <w:lang w:val="en"/>
+        </w:rPr>
+        <w:t>)&lt;-H(</w:t>
+      </w:r>
+      <w:proofErr w:type="spellStart"/>
+      <w:r>
+        <w:rPr>
+          <w:rFonts w:ascii="Calibri" w:hAnsi="Calibri" w:cs="Calibri"/>
+          <w:lang w:val="en"/>
+        </w:rPr>
+        <w:t>v,k</w:t>
+      </w:r>
+      <w:proofErr w:type="spellEnd"/>
+      <w:r>
+        <w:rPr>
+          <w:rFonts w:ascii="Calibri" w:hAnsi="Calibri" w:cs="Calibri"/>
+          <w:lang w:val="en"/>
+        </w:rPr>
+        <w:t>) and</w:t>
+      </w:r>
+      <w:r>
+        <w:rPr>
+          <w:rFonts w:ascii="Calibri" w:hAnsi="Calibri" w:cs="Calibri"/>
+          <w:lang w:val="en"/>
+        </w:rPr>
+        <w:t xml:space="preserve"> ( (</w:t>
+      </w:r>
+      <w:r>
+        <w:rPr>
+          <w:rFonts w:ascii="Calibri" w:hAnsi="Calibri" w:cs="Calibri"/>
+          <w:lang w:val="en"/>
+        </w:rPr>
+        <w:t xml:space="preserve">v=”2019” </w:t>
+      </w:r>
+      <w:r>
+        <w:rPr>
+          <w:rFonts w:ascii="Calibri" w:hAnsi="Calibri" w:cs="Calibri"/>
+          <w:lang w:val="en"/>
+        </w:rPr>
+        <w:t>or</w:t>
+      </w:r>
+      <w:r>
+        <w:rPr>
+          <w:rFonts w:ascii="Calibri" w:hAnsi="Calibri" w:cs="Calibri"/>
+          <w:lang w:val="en"/>
+        </w:rPr>
+        <w:t xml:space="preserve"> v=”2020”</w:t>
+      </w:r>
+      <w:r>
+        <w:rPr>
+          <w:rFonts w:ascii="Calibri" w:hAnsi="Calibri" w:cs="Calibri"/>
+          <w:lang w:val="en"/>
+        </w:rPr>
+        <w:t>)</w:t>
+      </w:r>
+      <w:r>
+        <w:rPr>
+          <w:rFonts w:ascii="Calibri" w:hAnsi="Calibri" w:cs="Calibri"/>
+          <w:lang w:val="en"/>
+        </w:rPr>
+        <w:t xml:space="preserve"> and k=</w:t>
+      </w:r>
+      <w:r>
+        <w:rPr>
+          <w:rFonts w:ascii="Calibri" w:hAnsi="Calibri" w:cs="Calibri"/>
+          <w:lang w:val="en"/>
+        </w:rPr>
+        <w:t>1) or ( v=”2021” and k=0)</w:t>
       </w:r>
     </w:p>
     <w:p>
@@ -599,6 +1215,119 @@
       <w:lvlJc w:val="left"/>
     </w:lvl>
   </w:abstractNum>
+  <w:abstractNum w:abstractNumId="1" w15:restartNumberingAfterBreak="0">
+    <w:nsid w:val="61E43CC5"/>
+    <w:multiLevelType w:val="hybridMultilevel"/>
+    <w:tmpl w:val="BC5463EA"/>
+    <w:lvl w:ilvl="0" w:tplc="04090001">
+      <w:start w:val="1"/>
+      <w:numFmt w:val="bullet"/>
+      <w:lvlText w:val=""/>
+      <w:lvlJc w:val="left"/>
+      <w:pPr>
+        <w:ind w:left="720" w:hanging="360"/>
+      </w:pPr>
+      <w:rPr>
+        <w:rFonts w:ascii="Symbol" w:hAnsi="Symbol" w:hint="default"/>
+      </w:rPr>
+    </w:lvl>
+    <w:lvl w:ilvl="1" w:tplc="04090003" w:tentative="1">
+      <w:start w:val="1"/>
+      <w:numFmt w:val="bullet"/>
+      <w:lvlText w:val="o"/>
+      <w:lvlJc w:val="left"/>
+      <w:pPr>
+        <w:ind w:left="1440" w:hanging="360"/>
+      </w:pPr>
+      <w:rPr>
+        <w:rFonts w:ascii="Courier New" w:hAnsi="Courier New" w:cs="Courier New" w:hint="default"/>
+      </w:rPr>
+    </w:lvl>
+    <w:lvl w:ilvl="2" w:tplc="04090005" w:tentative="1">
+      <w:start w:val="1"/>
+      <w:numFmt w:val="bullet"/>
+      <w:lvlText w:val=""/>
+      <w:lvlJc w:val="left"/>
+      <w:pPr>
+        <w:ind w:left="2160" w:hanging="360"/>
+      </w:pPr>
+      <w:rPr>
+        <w:rFonts w:ascii="Wingdings" w:hAnsi="Wingdings" w:hint="default"/>
+      </w:rPr>
+    </w:lvl>
+    <w:lvl w:ilvl="3" w:tplc="04090001" w:tentative="1">
+      <w:start w:val="1"/>
+      <w:numFmt w:val="bullet"/>
+      <w:lvlText w:val=""/>
+      <w:lvlJc w:val="left"/>
+      <w:pPr>
+        <w:ind w:left="2880" w:hanging="360"/>
+      </w:pPr>
+      <w:rPr>
+        <w:rFonts w:ascii="Symbol" w:hAnsi="Symbol" w:hint="default"/>
+      </w:rPr>
+    </w:lvl>
+    <w:lvl w:ilvl="4" w:tplc="04090003" w:tentative="1">
+      <w:start w:val="1"/>
+      <w:numFmt w:val="bullet"/>
+      <w:lvlText w:val="o"/>
+      <w:lvlJc w:val="left"/>
+      <w:pPr>
+        <w:ind w:left="3600" w:hanging="360"/>
+      </w:pPr>
+      <w:rPr>
+        <w:rFonts w:ascii="Courier New" w:hAnsi="Courier New" w:cs="Courier New" w:hint="default"/>
+      </w:rPr>
+    </w:lvl>
+    <w:lvl w:ilvl="5" w:tplc="04090005" w:tentative="1">
+      <w:start w:val="1"/>
+      <w:numFmt w:val="bullet"/>
+      <w:lvlText w:val=""/>
+      <w:lvlJc w:val="left"/>
+      <w:pPr>
+        <w:ind w:left="4320" w:hanging="360"/>
+      </w:pPr>
+      <w:rPr>
+        <w:rFonts w:ascii="Wingdings" w:hAnsi="Wingdings" w:hint="default"/>
+      </w:rPr>
+    </w:lvl>
+    <w:lvl w:ilvl="6" w:tplc="04090001" w:tentative="1">
+      <w:start w:val="1"/>
+      <w:numFmt w:val="bullet"/>
+      <w:lvlText w:val=""/>
+      <w:lvlJc w:val="left"/>
+      <w:pPr>
+        <w:ind w:left="5040" w:hanging="360"/>
+      </w:pPr>
+      <w:rPr>
+        <w:rFonts w:ascii="Symbol" w:hAnsi="Symbol" w:hint="default"/>
+      </w:rPr>
+    </w:lvl>
+    <w:lvl w:ilvl="7" w:tplc="04090003" w:tentative="1">
+      <w:start w:val="1"/>
+      <w:numFmt w:val="bullet"/>
+      <w:lvlText w:val="o"/>
+      <w:lvlJc w:val="left"/>
+      <w:pPr>
+        <w:ind w:left="5760" w:hanging="360"/>
+      </w:pPr>
+      <w:rPr>
+        <w:rFonts w:ascii="Courier New" w:hAnsi="Courier New" w:cs="Courier New" w:hint="default"/>
+      </w:rPr>
+    </w:lvl>
+    <w:lvl w:ilvl="8" w:tplc="04090005" w:tentative="1">
+      <w:start w:val="1"/>
+      <w:numFmt w:val="bullet"/>
+      <w:lvlText w:val=""/>
+      <w:lvlJc w:val="left"/>
+      <w:pPr>
+        <w:ind w:left="6480" w:hanging="360"/>
+      </w:pPr>
+      <w:rPr>
+        <w:rFonts w:ascii="Wingdings" w:hAnsi="Wingdings" w:hint="default"/>
+      </w:rPr>
+    </w:lvl>
+  </w:abstractNum>
   <w:num w:numId="1">
     <w:abstractNumId w:val="0"/>
     <w:lvlOverride w:ilvl="0">
@@ -612,6 +1341,9 @@
         </w:rPr>
       </w:lvl>
     </w:lvlOverride>
+  </w:num>
+  <w:num w:numId="2">
+    <w:abstractNumId w:val="1"/>
   </w:num>
 </w:numbering>
 </file>
@@ -1042,6 +1774,17 @@
     <w:semiHidden/>
     <w:unhideWhenUsed/>
   </w:style>
+  <w:style w:type="paragraph" w:styleId="ListParagraph">
+    <w:name w:val="List Paragraph"/>
+    <w:basedOn w:val="Normal"/>
+    <w:uiPriority w:val="34"/>
+    <w:qFormat/>
+    <w:rsid w:val="00CB2A07"/>
+    <w:pPr>
+      <w:ind w:left="720"/>
+      <w:contextualSpacing/>
+    </w:pPr>
+  </w:style>
 </w:styles>
 </file>
 

</xml_diff>